<commit_message>
Refactor PDF processing and image extraction workflow; update dependencies and enhance test coverage
- Replaced PyMuPDF with pdfplumber for PDF text extraction.
- Updated python-docx to a more flexible version.
- Added pdf2image and Pillow for image processing.
- Implemented a new function to convert PDF pages to images and extract text from images.
- Enhanced unit tests to cover new image-based extraction and Azure OpenAI Vision API integration.
- Modified Word template to streamline document generation.
</commit_message>
<xml_diff>
--- a/word/template.docx
+++ b/word/template.docx
@@ -393,31 +393,7 @@
           <w:szCs w:val="20"/>
           <w:lang w:eastAsia="zh-HK"/>
         </w:rPr>
-        <w:t xml:space="preserve">The information reported below has </w:t>
-      </w:r>
-      <w:proofErr w:type="gramStart"/>
-      <w:r>
-        <w:rPr>
-          <w:rFonts w:ascii="Times New Roman" w:hAnsi="Times New Roman"/>
-          <w:b/>
-          <w:color w:val="943634"/>
-          <w:sz w:val="20"/>
-          <w:szCs w:val="20"/>
-          <w:lang w:eastAsia="zh-HK"/>
-        </w:rPr>
-        <w:t>been cleared</w:t>
-      </w:r>
-      <w:proofErr w:type="gramEnd"/>
-      <w:r>
-        <w:rPr>
-          <w:rFonts w:ascii="Times New Roman" w:hAnsi="Times New Roman"/>
-          <w:b/>
-          <w:color w:val="943634"/>
-          <w:sz w:val="20"/>
-          <w:szCs w:val="20"/>
-          <w:lang w:eastAsia="zh-HK"/>
-        </w:rPr>
-        <w:t xml:space="preserve"> by the </w:t>
+        <w:t xml:space="preserve">The information reported below has been cleared by the </w:t>
       </w:r>
       <w:r>
         <w:rPr>
@@ -490,15 +466,15 @@
         <w:tblLook w:val="04A0" w:firstRow="1" w:lastRow="0" w:firstColumn="1" w:lastColumn="0" w:noHBand="0" w:noVBand="1"/>
       </w:tblPr>
       <w:tblGrid>
-        <w:gridCol w:w="1874"/>
-        <w:gridCol w:w="4419"/>
-        <w:gridCol w:w="557"/>
-        <w:gridCol w:w="528"/>
-        <w:gridCol w:w="573"/>
-        <w:gridCol w:w="2806"/>
-        <w:gridCol w:w="1126"/>
-        <w:gridCol w:w="1165"/>
-        <w:gridCol w:w="2671"/>
+        <w:gridCol w:w="1239"/>
+        <w:gridCol w:w="5512"/>
+        <w:gridCol w:w="593"/>
+        <w:gridCol w:w="574"/>
+        <w:gridCol w:w="605"/>
+        <w:gridCol w:w="3260"/>
+        <w:gridCol w:w="1201"/>
+        <w:gridCol w:w="1241"/>
+        <w:gridCol w:w="1494"/>
       </w:tblGrid>
       <w:tr>
         <w:trPr>
@@ -1978,9 +1954,8 @@
                 <w:sz w:val="16"/>
                 <w:szCs w:val="16"/>
               </w:rPr>
-              <w:t xml:space="preserve"> will </w:t>
-            </w:r>
-            <w:proofErr w:type="gramStart"/>
+              <w:t xml:space="preserve"> will be</w:t>
+            </w:r>
             <w:r>
               <w:rPr>
                 <w:rFonts w:ascii="Times New Roman" w:hAnsi="Times New Roman"/>
@@ -1989,28 +1964,7 @@
                 <w:sz w:val="16"/>
                 <w:szCs w:val="16"/>
               </w:rPr>
-              <w:t>be</w:t>
-            </w:r>
-            <w:r>
-              <w:rPr>
-                <w:rFonts w:ascii="Times New Roman" w:hAnsi="Times New Roman"/>
-                <w:i/>
-                <w:color w:val="000000"/>
-                <w:sz w:val="16"/>
-                <w:szCs w:val="16"/>
-              </w:rPr>
-              <w:t xml:space="preserve"> worked</w:t>
-            </w:r>
-            <w:proofErr w:type="gramEnd"/>
-            <w:r>
-              <w:rPr>
-                <w:rFonts w:ascii="Times New Roman" w:hAnsi="Times New Roman"/>
-                <w:i/>
-                <w:color w:val="000000"/>
-                <w:sz w:val="16"/>
-                <w:szCs w:val="16"/>
-              </w:rPr>
-              <w:t xml:space="preserve"> out by 31 December 2019</w:t>
+              <w:t xml:space="preserve"> worked out by 31 December 2019</w:t>
             </w:r>
             <w:r>
               <w:rPr>
@@ -2552,66 +2506,13 @@
               <w:tabs>
                 <w:tab w:val="left" w:pos="1515"/>
               </w:tabs>
-              <w:rPr>
-                <w:rFonts w:eastAsiaTheme="minorEastAsia" w:hint="eastAsia"/>
+              <w:ind w:left="2880" w:hanging="2880"/>
+              <w:rPr>
+                <w:rFonts w:eastAsiaTheme="minorEastAsia"/>
                 <w:i/>
                 <w:lang w:val="en-US" w:eastAsia="zh-CN"/>
               </w:rPr>
             </w:pPr>
-            <w:r>
-              <w:rPr>
-                <w:rFonts w:eastAsiaTheme="minorEastAsia"/>
-                <w:i/>
-                <w:lang w:val="en-US" w:eastAsia="zh-CN"/>
-              </w:rPr>
-              <w:t>{{</w:t>
-            </w:r>
-            <w:proofErr w:type="spellStart"/>
-            <w:r>
-              <w:rPr>
-                <w:rFonts w:eastAsiaTheme="minorEastAsia"/>
-                <w:i/>
-                <w:lang w:val="en-US" w:eastAsia="zh-CN"/>
-              </w:rPr>
-              <w:t>repSection</w:t>
-            </w:r>
-            <w:proofErr w:type="spellEnd"/>
-            <w:proofErr w:type="gramStart"/>
-            <w:r>
-              <w:rPr>
-                <w:rFonts w:eastAsiaTheme="minorEastAsia"/>
-                <w:i/>
-                <w:lang w:val="en-US" w:eastAsia="zh-CN"/>
-              </w:rPr>
-              <w:t>}}{</w:t>
-            </w:r>
-            <w:proofErr w:type="gramEnd"/>
-            <w:r>
-              <w:rPr>
-                <w:rFonts w:eastAsiaTheme="minorEastAsia"/>
-                <w:i/>
-                <w:lang w:val="en-US" w:eastAsia="zh-CN"/>
-              </w:rPr>
-              <w:t>{</w:t>
-            </w:r>
-            <w:proofErr w:type="spellStart"/>
-            <w:r>
-              <w:rPr>
-                <w:rFonts w:eastAsiaTheme="minorEastAsia"/>
-                <w:i/>
-                <w:lang w:val="en-US" w:eastAsia="zh-CN"/>
-              </w:rPr>
-              <w:t>txtTitle</w:t>
-            </w:r>
-            <w:proofErr w:type="spellEnd"/>
-            <w:r>
-              <w:rPr>
-                <w:rFonts w:eastAsiaTheme="minorEastAsia"/>
-                <w:i/>
-                <w:lang w:val="en-US" w:eastAsia="zh-CN"/>
-              </w:rPr>
-              <w:t>}}</w:t>
-            </w:r>
           </w:p>
         </w:tc>
       </w:tr>
@@ -2630,8 +2531,9 @@
           <w:p>
             <w:pPr>
               <w:pStyle w:val="Default"/>
-              <w:rPr>
-                <w:rFonts w:ascii="Arial" w:eastAsiaTheme="minorEastAsia" w:hAnsi="Arial" w:cs="Arial" w:hint="eastAsia"/>
+              <w:ind w:left="2160" w:hanging="2160"/>
+              <w:rPr>
+                <w:rFonts w:ascii="Arial" w:eastAsiaTheme="minorEastAsia" w:hAnsi="Arial" w:cs="Arial"/>
                 <w:bCs/>
                 <w:sz w:val="20"/>
                 <w:szCs w:val="20"/>
@@ -2651,27 +2553,15 @@
             <w:proofErr w:type="spellStart"/>
             <w:r>
               <w:rPr>
-                <w:rFonts w:asciiTheme="minorEastAsia" w:eastAsiaTheme="minorEastAsia" w:hAnsiTheme="minorEastAsia" w:cs="Arial" w:hint="eastAsia"/>
-                <w:bCs/>
-                <w:sz w:val="20"/>
-                <w:szCs w:val="20"/>
-                <w:lang w:val="en-US" w:eastAsia="zh-CN"/>
-              </w:rPr>
-              <w:t>repRow</w:t>
-            </w:r>
-            <w:proofErr w:type="spellEnd"/>
-            <w:proofErr w:type="gramStart"/>
-            <w:r>
-              <w:rPr>
                 <w:rFonts w:ascii="Arial" w:hAnsi="Arial" w:cs="Arial"/>
                 <w:bCs/>
                 <w:sz w:val="20"/>
                 <w:szCs w:val="20"/>
                 <w:lang w:val="en-US"/>
               </w:rPr>
-              <w:t>}}{</w:t>
-            </w:r>
-            <w:proofErr w:type="gramEnd"/>
+              <w:t>txtNo</w:t>
+            </w:r>
+            <w:proofErr w:type="spellEnd"/>
             <w:r>
               <w:rPr>
                 <w:rFonts w:ascii="Arial" w:hAnsi="Arial" w:cs="Arial"/>
@@ -2680,28 +2570,6 @@
                 <w:szCs w:val="20"/>
                 <w:lang w:val="en-US"/>
               </w:rPr>
-              <w:t>{</w:t>
-            </w:r>
-            <w:proofErr w:type="spellStart"/>
-            <w:r>
-              <w:rPr>
-                <w:rFonts w:ascii="Arial" w:hAnsi="Arial" w:cs="Arial"/>
-                <w:bCs/>
-                <w:sz w:val="20"/>
-                <w:szCs w:val="20"/>
-                <w:lang w:val="en-US"/>
-              </w:rPr>
-              <w:t>txtNo</w:t>
-            </w:r>
-            <w:proofErr w:type="spellEnd"/>
-            <w:r>
-              <w:rPr>
-                <w:rFonts w:ascii="Arial" w:hAnsi="Arial" w:cs="Arial"/>
-                <w:bCs/>
-                <w:sz w:val="20"/>
-                <w:szCs w:val="20"/>
-                <w:lang w:val="en-US"/>
-              </w:rPr>
               <w:t>}}</w:t>
             </w:r>
           </w:p>
@@ -2723,6 +2591,7 @@
               <w:autoSpaceDN w:val="0"/>
               <w:adjustRightInd w:val="0"/>
               <w:spacing w:after="0" w:line="240" w:lineRule="auto"/>
+              <w:ind w:left="2160" w:hanging="2160"/>
               <w:rPr>
                 <w:rFonts w:ascii="Arial" w:hAnsi="Arial" w:cs="Arial"/>
                 <w:color w:val="000000"/>
@@ -2770,6 +2639,7 @@
               <w:autoSpaceDN w:val="0"/>
               <w:adjustRightInd w:val="0"/>
               <w:spacing w:after="0" w:line="240" w:lineRule="auto"/>
+              <w:ind w:left="2160" w:hanging="2160"/>
               <w:rPr>
                 <w:rFonts w:ascii="Arial" w:hAnsi="Arial" w:cs="Arial"/>
                 <w:color w:val="000000"/>
@@ -2794,6 +2664,7 @@
           <w:p>
             <w:pPr>
               <w:pStyle w:val="Default"/>
+              <w:ind w:left="2160" w:hanging="2160"/>
               <w:rPr>
                 <w:rFonts w:ascii="Arial" w:hAnsi="Arial" w:cs="Arial"/>
                 <w:b/>
@@ -2818,6 +2689,7 @@
           <w:p>
             <w:pPr>
               <w:pStyle w:val="Default"/>
+              <w:ind w:left="2160" w:hanging="2160"/>
               <w:rPr>
                 <w:rFonts w:ascii="Arial" w:hAnsi="Arial" w:cs="Arial"/>
                 <w:b/>
@@ -2842,6 +2714,7 @@
           <w:p>
             <w:pPr>
               <w:pStyle w:val="Default"/>
+              <w:ind w:left="2160" w:hanging="2160"/>
               <w:rPr>
                 <w:rFonts w:ascii="Arial" w:hAnsi="Arial" w:cs="Arial"/>
                 <w:b/>
@@ -2866,6 +2739,7 @@
           <w:p>
             <w:pPr>
               <w:pStyle w:val="Default"/>
+              <w:ind w:left="2160" w:hanging="2160"/>
               <w:rPr>
                 <w:rFonts w:ascii="Arial" w:hAnsi="Arial" w:cs="Arial"/>
                 <w:b/>
@@ -2890,6 +2764,7 @@
           <w:p>
             <w:pPr>
               <w:pStyle w:val="Default"/>
+              <w:ind w:left="2160" w:hanging="2160"/>
               <w:rPr>
                 <w:rFonts w:ascii="Arial" w:hAnsi="Arial" w:cs="Arial"/>
                 <w:b/>
@@ -2914,6 +2789,7 @@
           <w:p>
             <w:pPr>
               <w:pStyle w:val="Default"/>
+              <w:ind w:left="2160" w:hanging="2160"/>
               <w:rPr>
                 <w:rFonts w:ascii="Arial" w:hAnsi="Arial" w:cs="Arial"/>
                 <w:b/>
@@ -2938,6 +2814,7 @@
           <w:p>
             <w:pPr>
               <w:pStyle w:val="Default"/>
+              <w:ind w:left="2160" w:hanging="2160"/>
               <w:rPr>
                 <w:rFonts w:ascii="Arial" w:hAnsi="Arial" w:cs="Arial"/>
                 <w:b/>
@@ -2946,92 +2823,6 @@
                 <w:szCs w:val="20"/>
               </w:rPr>
             </w:pPr>
-            <w:r>
-              <w:rPr>
-                <w:rFonts w:ascii="Arial" w:hAnsi="Arial" w:cs="Arial"/>
-                <w:bCs/>
-                <w:sz w:val="20"/>
-                <w:szCs w:val="20"/>
-                <w:lang w:val="en-US"/>
-              </w:rPr>
-              <w:t>{{</w:t>
-            </w:r>
-            <w:r>
-              <w:rPr>
-                <w:rFonts w:ascii="Arial" w:eastAsiaTheme="minorEastAsia" w:hAnsi="Arial" w:cs="Arial" w:hint="eastAsia"/>
-                <w:bCs/>
-                <w:sz w:val="20"/>
-                <w:szCs w:val="20"/>
-                <w:lang w:val="en-US" w:eastAsia="zh-CN"/>
-              </w:rPr>
-              <w:t>/</w:t>
-            </w:r>
-            <w:proofErr w:type="spellStart"/>
-            <w:r>
-              <w:rPr>
-                <w:rFonts w:asciiTheme="minorEastAsia" w:eastAsiaTheme="minorEastAsia" w:hAnsiTheme="minorEastAsia" w:cs="Arial" w:hint="eastAsia"/>
-                <w:bCs/>
-                <w:sz w:val="20"/>
-                <w:szCs w:val="20"/>
-                <w:lang w:val="en-US" w:eastAsia="zh-CN"/>
-              </w:rPr>
-              <w:t>repRow</w:t>
-            </w:r>
-            <w:proofErr w:type="spellEnd"/>
-            <w:proofErr w:type="gramStart"/>
-            <w:r>
-              <w:rPr>
-                <w:rFonts w:ascii="Arial" w:hAnsi="Arial" w:cs="Arial"/>
-                <w:bCs/>
-                <w:sz w:val="20"/>
-                <w:szCs w:val="20"/>
-                <w:lang w:val="en-US"/>
-              </w:rPr>
-              <w:t>}}</w:t>
-            </w:r>
-            <w:r>
-              <w:rPr>
-                <w:rFonts w:eastAsiaTheme="minorEastAsia"/>
-                <w:i/>
-                <w:lang w:val="en-US" w:eastAsia="zh-CN"/>
-              </w:rPr>
-              <w:t>{</w:t>
-            </w:r>
-            <w:proofErr w:type="gramEnd"/>
-            <w:r>
-              <w:rPr>
-                <w:rFonts w:eastAsiaTheme="minorEastAsia"/>
-                <w:i/>
-                <w:lang w:val="en-US" w:eastAsia="zh-CN"/>
-              </w:rPr>
-              <w:t>{</w:t>
-            </w:r>
-            <w:r>
-              <w:rPr>
-                <w:rFonts w:eastAsiaTheme="minorEastAsia" w:hint="eastAsia"/>
-                <w:i/>
-                <w:lang w:val="en-US" w:eastAsia="zh-CN"/>
-              </w:rPr>
-              <w:t>/</w:t>
-            </w:r>
-            <w:proofErr w:type="spellStart"/>
-            <w:r>
-              <w:rPr>
-                <w:rFonts w:eastAsiaTheme="minorEastAsia"/>
-                <w:i/>
-                <w:lang w:val="en-US" w:eastAsia="zh-CN"/>
-              </w:rPr>
-              <w:t>repSection</w:t>
-            </w:r>
-            <w:proofErr w:type="spellEnd"/>
-            <w:r>
-              <w:rPr>
-                <w:rFonts w:eastAsiaTheme="minorEastAsia"/>
-                <w:i/>
-                <w:lang w:val="en-US" w:eastAsia="zh-CN"/>
-              </w:rPr>
-              <w:t>}}</w:t>
-            </w:r>
           </w:p>
         </w:tc>
       </w:tr>
@@ -3042,7 +2833,7 @@
           <w:tab w:val="left" w:pos="5816"/>
         </w:tabs>
         <w:rPr>
-          <w:rFonts w:ascii="Arial" w:eastAsiaTheme="minorEastAsia" w:hAnsi="Arial" w:cs="Arial" w:hint="eastAsia"/>
+          <w:rFonts w:ascii="Arial" w:eastAsiaTheme="minorEastAsia" w:hAnsi="Arial" w:cs="Arial"/>
           <w:sz w:val="20"/>
           <w:szCs w:val="20"/>
           <w:lang w:eastAsia="zh-CN"/>
@@ -4588,6 +4379,7 @@
   <w:style w:type="character" w:default="1" w:styleId="a0">
     <w:name w:val="Default Paragraph Font"/>
     <w:uiPriority w:val="1"/>
+    <w:semiHidden/>
     <w:unhideWhenUsed/>
   </w:style>
   <w:style w:type="table" w:default="1" w:styleId="a1">

</xml_diff>